<commit_message>
WW export: make line spacing export clearer
see also: SvxLineSpacingItem::PutValue

Move para spacing test from import to export and
remove a test case which tests a part of the same thing.

Change-Id: I96da9f6ac7851bd74e34ab4a6d2a2f3499549a87
</commit_message>
<xml_diff>
--- a/sw/qa/extras/ooxmlexport/data/dml-groupshape-paraspacing.docx
+++ b/sw/qa/extras/ooxmlexport/data/dml-groupshape-paraspacing.docx
@@ -3,132 +3,264 @@
 <w:document xmlns:wpc="http://schemas.microsoft.com/office/word/2010/wordprocessingCanvas" xmlns:mc="http://schemas.openxmlformats.org/markup-compatibility/2006" xmlns:o="urn:schemas-microsoft-com:office:office" xmlns:r="http://schemas.openxmlformats.org/officeDocument/2006/relationships" xmlns:m="http://schemas.openxmlformats.org/officeDocument/2006/math" xmlns:v="urn:schemas-microsoft-com:vml" xmlns:wp14="http://schemas.microsoft.com/office/word/2010/wordprocessingDrawing" xmlns:wp="http://schemas.openxmlformats.org/drawingml/2006/wordprocessingDrawing" xmlns:w10="urn:schemas-microsoft-com:office:word" xmlns:w="http://schemas.openxmlformats.org/wordprocessingml/2006/main" xmlns:w14="http://schemas.microsoft.com/office/word/2010/wordml" xmlns:wpg="http://schemas.microsoft.com/office/word/2010/wordprocessingGroup" xmlns:wpi="http://schemas.microsoft.com/office/word/2010/wordprocessingInk" xmlns:wne="http://schemas.microsoft.com/office/word/2006/wordml" xmlns:wps="http://schemas.microsoft.com/office/word/2010/wordprocessingShape" mc:Ignorable="w14 wp14">
   <w:body>
     <w:p>
-      <w:bookmarkStart w:id="0" w:name="_GoBack"/>
-      <w:bookmarkEnd w:id="0"/>
+      <w:pPr>
+        <w:spacing w:line="480" w:lineRule="exact"/>
+      </w:pPr>
       <w:r>
         <w:rPr>
           <w:noProof/>
+          <w:lang w:eastAsia="hu-HU"/>
         </w:rPr>
-        <w:drawing>
-          <wp:anchor distT="0" distB="0" distL="114300" distR="114300" simplePos="0" relativeHeight="251660288" behindDoc="0" locked="0" layoutInCell="1" allowOverlap="1">
-            <wp:simplePos x="0" y="0"/>
-            <wp:positionH relativeFrom="column">
-              <wp:posOffset>576580</wp:posOffset>
-            </wp:positionH>
-            <wp:positionV relativeFrom="paragraph">
-              <wp:posOffset>186055</wp:posOffset>
-            </wp:positionV>
-            <wp:extent cx="2247900" cy="828675"/>
-            <wp:effectExtent l="0" t="0" r="19050" b="28575"/>
-            <wp:wrapNone/>
-            <wp:docPr id="3" name="Group 3"/>
-            <wp:cNvGraphicFramePr/>
-            <a:graphic xmlns:a="http://schemas.openxmlformats.org/drawingml/2006/main">
-              <a:graphicData uri="http://schemas.microsoft.com/office/word/2010/wordprocessingGroup">
-                <wpg:wgp>
-                  <wpg:cNvGrpSpPr/>
-                  <wpg:grpSpPr>
-                    <a:xfrm>
-                      <a:off x="0" y="0"/>
-                      <a:ext cx="2247900" cy="828675"/>
-                      <a:chOff x="0" y="0"/>
-                      <a:chExt cx="2247900" cy="828675"/>
-                    </a:xfrm>
-                  </wpg:grpSpPr>
-                  <wps:wsp>
-                    <wps:cNvPr id="1" name="Rectangle 1"/>
-                    <wps:cNvSpPr/>
-                    <wps:spPr>
-                      <a:xfrm>
-                        <a:off x="0" y="0"/>
-                        <a:ext cx="923925" cy="742950"/>
-                      </a:xfrm>
-                      <a:prstGeom prst="rect">
-                        <a:avLst/>
-                      </a:prstGeom>
-                    </wps:spPr>
-                    <wps:style>
-                      <a:lnRef idx="2">
-                        <a:schemeClr val="accent1">
-                          <a:shade val="50000"/>
-                        </a:schemeClr>
-                      </a:lnRef>
-                      <a:fillRef idx="1">
-                        <a:schemeClr val="accent1"/>
-                      </a:fillRef>
-                      <a:effectRef idx="0">
-                        <a:schemeClr val="accent1"/>
-                      </a:effectRef>
-                      <a:fontRef idx="minor">
-                        <a:schemeClr val="lt1"/>
-                      </a:fontRef>
-                    </wps:style>
-                    <wps:txbx>
-                      <w:txbxContent>
-                        <w:p>
-                          <w:pPr>
-                            <w:spacing w:before="240"/>
-                            <w:jc w:val="center"/>
-                          </w:pPr>
-                          <w:r>
-                            <w:t>Hello</w:t>
-                          </w:r>
-                        </w:p>
-                      </w:txbxContent>
-                    </wps:txbx>
-                    <wps:bodyPr rot="0" spcFirstLastPara="0" vertOverflow="overflow" horzOverflow="overflow" vert="horz" wrap="square" lIns="91440" tIns="45720" rIns="91440" bIns="45720" numCol="1" spcCol="0" rtlCol="0" fromWordArt="0" anchor="ctr" anchorCtr="0" forceAA="0" compatLnSpc="1">
-                      <a:prstTxWarp prst="textNoShape">
-                        <a:avLst/>
-                      </a:prstTxWarp>
-                      <a:noAutofit/>
-                    </wps:bodyPr>
-                  </wps:wsp>
-                  <wps:wsp>
-                    <wps:cNvPr id="2" name="Isosceles Triangle 2"/>
-                    <wps:cNvSpPr/>
-                    <wps:spPr>
-                      <a:xfrm>
-                        <a:off x="1485900" y="200025"/>
-                        <a:ext cx="762000" cy="628650"/>
-                      </a:xfrm>
-                      <a:prstGeom prst="triangle">
-                        <a:avLst/>
-                      </a:prstGeom>
-                    </wps:spPr>
-                    <wps:style>
-                      <a:lnRef idx="2">
-                        <a:schemeClr val="accent1">
-                          <a:shade val="50000"/>
-                        </a:schemeClr>
-                      </a:lnRef>
-                      <a:fillRef idx="1">
-                        <a:schemeClr val="accent1"/>
-                      </a:fillRef>
-                      <a:effectRef idx="0">
-                        <a:schemeClr val="accent1"/>
-                      </a:effectRef>
-                      <a:fontRef idx="minor">
-                        <a:schemeClr val="lt1"/>
-                      </a:fontRef>
-                    </wps:style>
-                    <wps:bodyPr rot="0" spcFirstLastPara="0" vertOverflow="overflow" horzOverflow="overflow" vert="horz" wrap="square" lIns="91440" tIns="45720" rIns="91440" bIns="45720" numCol="1" spcCol="0" rtlCol="0" fromWordArt="0" anchor="ctr" anchorCtr="0" forceAA="0" compatLnSpc="1">
-                      <a:prstTxWarp prst="textNoShape">
-                        <a:avLst/>
-                      </a:prstTxWarp>
-                      <a:noAutofit/>
-                    </wps:bodyPr>
-                  </wps:wsp>
-                </wpg:wgp>
-              </a:graphicData>
-            </a:graphic>
-          </wp:anchor>
-        </w:drawing>
+        <mc:AlternateContent>
+          <mc:Choice Requires="wpg">
+            <w:drawing>
+              <wp:anchor distT="0" distB="0" distL="114300" distR="114300" simplePos="0" relativeHeight="251659264" behindDoc="0" locked="0" layoutInCell="1" allowOverlap="1" wp14:anchorId="35E237D6" wp14:editId="4284ED2D">
+                <wp:simplePos x="0" y="0"/>
+                <wp:positionH relativeFrom="column">
+                  <wp:posOffset>-433969</wp:posOffset>
+                </wp:positionH>
+                <wp:positionV relativeFrom="paragraph">
+                  <wp:posOffset>-2648</wp:posOffset>
+                </wp:positionV>
+                <wp:extent cx="4606505" cy="3416061"/>
+                <wp:effectExtent l="0" t="0" r="22860" b="13335"/>
+                <wp:wrapNone/>
+                <wp:docPr id="3" name="Group 3"/>
+                <wp:cNvGraphicFramePr/>
+                <a:graphic xmlns:a="http://schemas.openxmlformats.org/drawingml/2006/main">
+                  <a:graphicData uri="http://schemas.microsoft.com/office/word/2010/wordprocessingGroup">
+                    <wpg:wgp>
+                      <wpg:cNvGrpSpPr/>
+                      <wpg:grpSpPr>
+                        <a:xfrm>
+                          <a:off x="0" y="0"/>
+                          <a:ext cx="4606505" cy="3416061"/>
+                          <a:chOff x="-515372" y="-124390"/>
+                          <a:chExt cx="4511615" cy="2786332"/>
+                        </a:xfrm>
+                      </wpg:grpSpPr>
+                      <wps:wsp>
+                        <wps:cNvPr id="1" name="Rectangle 1"/>
+                        <wps:cNvSpPr/>
+                        <wps:spPr>
+                          <a:xfrm>
+                            <a:off x="-515372" y="-124390"/>
+                            <a:ext cx="4511615" cy="2786332"/>
+                          </a:xfrm>
+                          <a:prstGeom prst="rect">
+                            <a:avLst/>
+                          </a:prstGeom>
+                        </wps:spPr>
+                        <wps:style>
+                          <a:lnRef idx="2">
+                            <a:schemeClr val="accent1">
+                              <a:shade val="50000"/>
+                            </a:schemeClr>
+                          </a:lnRef>
+                          <a:fillRef idx="1">
+                            <a:schemeClr val="accent1"/>
+                          </a:fillRef>
+                          <a:effectRef idx="0">
+                            <a:schemeClr val="accent1"/>
+                          </a:effectRef>
+                          <a:fontRef idx="minor">
+                            <a:schemeClr val="lt1"/>
+                          </a:fontRef>
+                        </wps:style>
+                        <wps:bodyPr rot="0" spcFirstLastPara="0" vertOverflow="overflow" horzOverflow="overflow" vert="horz" wrap="square" lIns="91440" tIns="45720" rIns="91440" bIns="45720" numCol="1" spcCol="0" rtlCol="0" fromWordArt="0" anchor="ctr" anchorCtr="0" forceAA="0" compatLnSpc="1">
+                          <a:prstTxWarp prst="textNoShape">
+                            <a:avLst/>
+                          </a:prstTxWarp>
+                          <a:noAutofit/>
+                        </wps:bodyPr>
+                      </wps:wsp>
+                      <wps:wsp>
+                        <wps:cNvPr id="2" name="Rectangle 2"/>
+                        <wps:cNvSpPr/>
+                        <wps:spPr>
+                          <a:xfrm>
+                            <a:off x="-341260" y="221818"/>
+                            <a:ext cx="4114800" cy="2287745"/>
+                          </a:xfrm>
+                          <a:prstGeom prst="rect">
+                            <a:avLst/>
+                          </a:prstGeom>
+                        </wps:spPr>
+                        <wps:style>
+                          <a:lnRef idx="2">
+                            <a:schemeClr val="accent1">
+                              <a:shade val="50000"/>
+                            </a:schemeClr>
+                          </a:lnRef>
+                          <a:fillRef idx="1">
+                            <a:schemeClr val="accent1"/>
+                          </a:fillRef>
+                          <a:effectRef idx="0">
+                            <a:schemeClr val="accent1"/>
+                          </a:effectRef>
+                          <a:fontRef idx="minor">
+                            <a:schemeClr val="lt1"/>
+                          </a:fontRef>
+                        </wps:style>
+                        <wps:txbx>
+                          <w:txbxContent>
+                            <w:p>
+                              <w:pPr>
+                                <w:spacing w:after="0" w:line="360" w:lineRule="auto"/>
+                              </w:pPr>
+                              <w:r>
+                                <w:t>Paragraph with 1,5 linespacing.</w:t>
+                              </w:r>
+                            </w:p>
+                            <w:p>
+                              <w:pPr>
+                                <w:spacing w:after="0" w:line="480" w:lineRule="auto"/>
+                              </w:pPr>
+                              <w:r>
+                                <w:t>Paragraph with Double linespacing.</w:t>
+                              </w:r>
+                            </w:p>
+                            <w:p>
+                              <w:pPr>
+                                <w:spacing w:after="0" w:line="480" w:lineRule="atLeast"/>
+                              </w:pPr>
+                              <w:r>
+                                <w:t>Paragraph with spacing: at least 24 pt.</w:t>
+                              </w:r>
+                            </w:p>
+                            <w:p>
+                              <w:pPr>
+                                <w:spacing w:after="0" w:line="420" w:lineRule="auto"/>
+                              </w:pPr>
+                              <w:r>
+                                <w:t>Paragraph with spacing: multiple 1,75</w:t>
+                              </w:r>
+                            </w:p>
+                            <w:p>
+                              <w:pPr>
+                                <w:spacing w:beforeLines="150" w:afterLines="175" w:line="240" w:lineRule="auto"/>
+                              </w:pPr>
+                              <w:r>
+                                <w:t>Paragraph spacing defined by beforeLines and afterLines: 1.5 line before and 1.75 line after</w:t>
+                              </w:r>
+                            </w:p>
+                            <w:p>
+                              <w:pPr>
+                                <w:spacing w:before="240" w:after="360" w:line="240" w:lineRule="auto"/>
+                              </w:pPr>
+                              <w:r>
+                                <w:t>Paragraph with spacing: before=12, after=18 pt, no line spacing.</w:t>
+                              </w:r>
+                            </w:p>
+                            <w:p>
+                              <w:pPr>
+                                <w:spacing w:before="100" w:beforeAutospacing="1" w:after="100" w:afterAutospacing="1" w:line="240" w:lineRule="auto"/>
+                              </w:pPr>
+                              <w:r>
+                                <w:t>Paragraph with spacing: before=auto, after=auto, no line spacing.</w:t>
+                              </w:r>
+                            </w:p>
+                          </w:txbxContent>
+                        </wps:txbx>
+                        <wps:bodyPr rot="0" spcFirstLastPara="0" vertOverflow="overflow" horzOverflow="overflow" vert="horz" wrap="square" lIns="91440" tIns="45720" rIns="91440" bIns="45720" numCol="1" spcCol="0" rtlCol="0" fromWordArt="0" anchor="ctr" anchorCtr="0" forceAA="0" compatLnSpc="1">
+                          <a:prstTxWarp prst="textNoShape">
+                            <a:avLst/>
+                          </a:prstTxWarp>
+                          <a:noAutofit/>
+                        </wps:bodyPr>
+                      </wps:wsp>
+                    </wpg:wgp>
+                  </a:graphicData>
+                </a:graphic>
+                <wp14:sizeRelH relativeFrom="margin">
+                  <wp14:pctWidth>0</wp14:pctWidth>
+                </wp14:sizeRelH>
+                <wp14:sizeRelV relativeFrom="margin">
+                  <wp14:pctHeight>0</wp14:pctHeight>
+                </wp14:sizeRelV>
+              </wp:anchor>
+            </w:drawing>
+          </mc:Choice>
+          <mc:Fallback>
+            <w:pict>
+              <v:group id="Group 3" o:spid="_x0000_s1026" style="position:absolute;margin-left:-34.15pt;margin-top:-.2pt;width:362.7pt;height:269pt;z-index:251659264;mso-width-relative:margin;mso-height-relative:margin" coordorigin="-5153,-1243" coordsize="45116,27863" o:gfxdata="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">
+                <v:rect id="Rectangle 1" o:spid="_x0000_s1027" style="position:absolute;left:-5153;top:-1243;width:45115;height:27862;visibility:visible;mso-wrap-style:square;v-text-anchor:middle" o:gfxdata="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" fillcolor="#4f81bd [3204]" strokecolor="#243f60 [1604]" strokeweight="2pt"/>
+                <v:rect id="Rectangle 2" o:spid="_x0000_s1028" style="position:absolute;left:-3412;top:2218;width:41147;height:22877;visibility:visible;mso-wrap-style:square;v-text-anchor:middle" o:gfxdata="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" fillcolor="#4f81bd [3204]" strokecolor="#243f60 [1604]" strokeweight="2pt">
+                  <v:textbox>
+                    <w:txbxContent>
+                      <w:p>
+                        <w:pPr>
+                          <w:spacing w:after="0" w:line="360" w:lineRule="auto"/>
+                        </w:pPr>
+                        <w:r>
+                          <w:t>Paragraph with 1,5 linespacing.</w:t>
+                        </w:r>
+                      </w:p>
+                      <w:p>
+                        <w:pPr>
+                          <w:spacing w:after="0" w:line="480" w:lineRule="auto"/>
+                        </w:pPr>
+                        <w:r>
+                          <w:t>Paragraph with Double linespacing.</w:t>
+                        </w:r>
+                      </w:p>
+                      <w:p>
+                        <w:pPr>
+                          <w:spacing w:after="0" w:line="480" w:lineRule="atLeast"/>
+                        </w:pPr>
+                        <w:r>
+                          <w:t>Paragraph with spacing: at least 24 pt.</w:t>
+                        </w:r>
+                      </w:p>
+                      <w:p>
+                        <w:pPr>
+                          <w:spacing w:after="0" w:line="420" w:lineRule="auto"/>
+                        </w:pPr>
+                        <w:r>
+                          <w:t>Paragraph with spacing: multiple 1,75</w:t>
+                        </w:r>
+                      </w:p>
+                      <w:p>
+                        <w:pPr>
+                          <w:spacing w:beforeLines="150" w:afterLines="175" w:line="420" w:lineRule="auto"/>
+                        </w:pPr>
+                        <w:r>
+                          <w:t>Paragraph spacing defined by beforeLines and afterLines: 1.5 line before and 1.75 line after</w:t>
+                        </w:r>
+                      </w:p>
+                      <w:p>
+                        <w:pPr>
+                          <w:spacing w:before="240" w:after="360" w:line="240" w:lineRule="auto"/>
+                        </w:pPr>
+                        <w:r>
+                          <w:t>Paragraph with spacing: before=12, after=18 pt, no line spacing.</w:t>
+                        </w:r>
+                      </w:p>
+                      <w:p>
+                        <w:pPr>
+                          <w:spacing w:before="100" w:beforeAutospacing="1" w:after="100" w:afterAutospacing="1" w:line="240" w:lineRule="auto"/>
+                        </w:pPr>
+                        <w:r>
+                          <w:t>Paragraph with spacing: before=auto, after=auto, no line spacing.</w:t>
+                        </w:r>
+                      </w:p>
+                    </w:txbxContent>
+                  </v:textbox>
+                </v:rect>
+              </v:group>
+            </w:pict>
+          </mc:Fallback>
+        </mc:AlternateContent>
       </w:r>
     </w:p>
+    <w:p>
+      <w:bookmarkStart w:id="0" w:name="_GoBack"/>
+      <w:bookmarkEnd w:id="0"/>
+    </w:p>
     <w:sectPr>
-      <w:pgSz w:w="12240" w:h="15840"/>
-      <w:pgMar w:top="1417" w:right="1417" w:bottom="1417" w:left="1417" w:header="720" w:footer="720" w:gutter="0"/>
-      <w:cols w:space="720"/>
+      <w:pgSz w:w="11906" w:h="16838"/>
+      <w:pgMar w:top="1417" w:right="1417" w:bottom="1417" w:left="1417" w:header="708" w:footer="708" w:gutter="0"/>
+      <w:cols w:space="708"/>
       <w:docGrid w:linePitch="360"/>
     </w:sectPr>
   </w:body>
@@ -143,7 +275,7 @@
         <w:rFonts w:asciiTheme="minorHAnsi" w:eastAsiaTheme="minorHAnsi" w:hAnsiTheme="minorHAnsi" w:cstheme="minorBidi"/>
         <w:sz w:val="22"/>
         <w:szCs w:val="22"/>
-        <w:lang w:val="en-US" w:eastAsia="en-US" w:bidi="ar-SA"/>
+        <w:lang w:val="hu-HU" w:eastAsia="en-US" w:bidi="ar-SA"/>
       </w:rPr>
     </w:rPrDefault>
     <w:pPrDefault>
@@ -294,6 +426,7 @@
   <w:style w:type="paragraph" w:default="1" w:styleId="Normal">
     <w:name w:val="Normal"/>
     <w:qFormat/>
+    <w:rsid w:val="00204D99"/>
   </w:style>
   <w:style w:type="character" w:default="1" w:styleId="DefaultParagraphFont">
     <w:name w:val="Default Paragraph Font"/>
@@ -333,7 +466,7 @@
         <w:rFonts w:asciiTheme="minorHAnsi" w:eastAsiaTheme="minorHAnsi" w:hAnsiTheme="minorHAnsi" w:cstheme="minorBidi"/>
         <w:sz w:val="22"/>
         <w:szCs w:val="22"/>
-        <w:lang w:val="en-US" w:eastAsia="en-US" w:bidi="ar-SA"/>
+        <w:lang w:val="hu-HU" w:eastAsia="en-US" w:bidi="ar-SA"/>
       </w:rPr>
     </w:rPrDefault>
     <w:pPrDefault>
@@ -484,6 +617,7 @@
   <w:style w:type="paragraph" w:default="1" w:styleId="Normal">
     <w:name w:val="Normal"/>
     <w:qFormat/>
+    <w:rsid w:val="00204D99"/>
   </w:style>
   <w:style w:type="character" w:default="1" w:styleId="DefaultParagraphFont">
     <w:name w:val="Default Paragraph Font"/>

</xml_diff>